<commit_message>
Final edits and cleaning
</commit_message>
<xml_diff>
--- a/submission/cover_letter.docx
+++ b/submission/cover_letter.docx
@@ -1,6 +1,6 @@
 
 <file path=word/document.xml><?xml version="1.0" encoding="utf-8"?>
-<w:document xmlns:wpc="http://schemas.microsoft.com/office/word/2010/wordprocessingCanvas" xmlns:cx="http://schemas.microsoft.com/office/drawing/2014/chartex" xmlns:cx1="http://schemas.microsoft.com/office/drawing/2015/9/8/chartex" xmlns:cx2="http://schemas.microsoft.com/office/drawing/2015/10/21/chartex" xmlns:cx3="http://schemas.microsoft.com/office/drawing/2016/5/9/chartex" xmlns:cx4="http://schemas.microsoft.com/office/drawing/2016/5/10/chartex" xmlns:cx5="http://schemas.microsoft.com/office/drawing/2016/5/11/chartex" xmlns:cx6="http://schemas.microsoft.com/office/drawing/2016/5/12/chartex" xmlns:cx7="http://schemas.microsoft.com/office/drawing/2016/5/13/chartex" xmlns:cx8="http://schemas.microsoft.com/office/drawing/2016/5/14/chartex" xmlns:mc="http://schemas.openxmlformats.org/markup-compatibility/2006" xmlns:aink="http://schemas.microsoft.com/office/drawing/2016/ink" xmlns:am3d="http://schemas.microsoft.com/office/drawing/2017/model3d" xmlns:o="urn:schemas-microsoft-com:office:office" xmlns:r="http://schemas.openxmlformats.org/officeDocument/2006/relationships" xmlns:m="http://schemas.openxmlformats.org/officeDocument/2006/math" xmlns:v="urn:schemas-microsoft-com:vml" xmlns:wp14="http://schemas.microsoft.com/office/word/2010/wordprocessingDrawing" xmlns:wp="http://schemas.openxmlformats.org/drawingml/2006/wordprocessingDrawing" xmlns:w10="urn:schemas-microsoft-com:office:word" xmlns:w="http://schemas.openxmlformats.org/wordprocessingml/2006/main" xmlns:w14="http://schemas.microsoft.com/office/word/2010/wordml" xmlns:w15="http://schemas.microsoft.com/office/word/2012/wordml" xmlns:w16cid="http://schemas.microsoft.com/office/word/2016/wordml/cid" xmlns:w16se="http://schemas.microsoft.com/office/word/2015/wordml/symex" xmlns:wpg="http://schemas.microsoft.com/office/word/2010/wordprocessingGroup" xmlns:wpi="http://schemas.microsoft.com/office/word/2010/wordprocessingInk" xmlns:wne="http://schemas.microsoft.com/office/word/2006/wordml" xmlns:wps="http://schemas.microsoft.com/office/word/2010/wordprocessingShape" mc:Ignorable="w14 w15 w16se w16cid wp14">
+<w:document xmlns:wpc="http://schemas.microsoft.com/office/word/2010/wordprocessingCanvas" xmlns:cx="http://schemas.microsoft.com/office/drawing/2014/chartex" xmlns:cx1="http://schemas.microsoft.com/office/drawing/2015/9/8/chartex" xmlns:cx2="http://schemas.microsoft.com/office/drawing/2015/10/21/chartex" xmlns:cx3="http://schemas.microsoft.com/office/drawing/2016/5/9/chartex" xmlns:cx4="http://schemas.microsoft.com/office/drawing/2016/5/10/chartex" xmlns:cx5="http://schemas.microsoft.com/office/drawing/2016/5/11/chartex" xmlns:cx6="http://schemas.microsoft.com/office/drawing/2016/5/12/chartex" xmlns:cx7="http://schemas.microsoft.com/office/drawing/2016/5/13/chartex" xmlns:cx8="http://schemas.microsoft.com/office/drawing/2016/5/14/chartex" xmlns:mc="http://schemas.openxmlformats.org/markup-compatibility/2006" xmlns:aink="http://schemas.microsoft.com/office/drawing/2016/ink" xmlns:am3d="http://schemas.microsoft.com/office/drawing/2017/model3d" xmlns:o="urn:schemas-microsoft-com:office:office" xmlns:r="http://schemas.openxmlformats.org/officeDocument/2006/relationships" xmlns:m="http://schemas.openxmlformats.org/officeDocument/2006/math" xmlns:v="urn:schemas-microsoft-com:vml" xmlns:wp14="http://schemas.microsoft.com/office/word/2010/wordprocessingDrawing" xmlns:wp="http://schemas.openxmlformats.org/drawingml/2006/wordprocessingDrawing" xmlns:w10="urn:schemas-microsoft-com:office:word" xmlns:w="http://schemas.openxmlformats.org/wordprocessingml/2006/main" xmlns:w14="http://schemas.microsoft.com/office/word/2010/wordml" xmlns:w15="http://schemas.microsoft.com/office/word/2012/wordml" xmlns:w16cex="http://schemas.microsoft.com/office/word/2018/wordml/cex" xmlns:w16cid="http://schemas.microsoft.com/office/word/2016/wordml/cid" xmlns:w16="http://schemas.microsoft.com/office/word/2018/wordml" xmlns:w16se="http://schemas.microsoft.com/office/word/2015/wordml/symex" xmlns:wpg="http://schemas.microsoft.com/office/word/2010/wordprocessingGroup" xmlns:wpi="http://schemas.microsoft.com/office/word/2010/wordprocessingInk" xmlns:wne="http://schemas.microsoft.com/office/word/2006/wordml" xmlns:wps="http://schemas.microsoft.com/office/word/2010/wordprocessingShape" mc:Ignorable="w14 w15 w16se w16cid w16 w16cex wp14">
   <w:body>
     <w:p>
       <w:pPr>
@@ -91,7 +91,7 @@
                           </a:ln>
                           <a:extLst>
                             <a:ext uri="{91240B29-F687-4f45-9708-019B960494DF}">
-                              <a14:hiddenLine xmlns:a14="http://schemas.microsoft.com/office/drawing/2010/main" xmlns:w="http://schemas.openxmlformats.org/wordprocessingml/2006/main" xmlns:w10="urn:schemas-microsoft-com:office:word" xmlns:v="urn:schemas-microsoft-com:vml" xmlns:o="urn:schemas-microsoft-com:office:office" xmlns:mv="urn:schemas-microsoft-com:mac:vml" xmlns:mo="http://schemas.microsoft.com/office/mac/office/2008/main" xmlns="" w="9525">
+                              <a14:hiddenLine xmlns="" xmlns:mo="http://schemas.microsoft.com/office/mac/office/2008/main" xmlns:mv="urn:schemas-microsoft-com:mac:vml" xmlns:o="urn:schemas-microsoft-com:office:office" xmlns:v="urn:schemas-microsoft-com:vml" xmlns:w10="urn:schemas-microsoft-com:office:word" xmlns:w="http://schemas.openxmlformats.org/wordprocessingml/2006/main" xmlns:a14="http://schemas.microsoft.com/office/drawing/2010/main" w="9525">
                                 <a:solidFill>
                                   <a:srgbClr val="000000"/>
                                 </a:solidFill>
@@ -267,7 +267,7 @@
                           <a:noFill/>
                           <a:extLst>
                             <a:ext uri="{909E8E84-426E-40dd-AFC4-6F175D3DCCD1}">
-                              <a14:hiddenFill xmlns:a14="http://schemas.microsoft.com/office/drawing/2010/main" xmlns:w="http://schemas.openxmlformats.org/wordprocessingml/2006/main" xmlns:w10="urn:schemas-microsoft-com:office:word" xmlns:v="urn:schemas-microsoft-com:vml" xmlns:o="urn:schemas-microsoft-com:office:office" xmlns:mv="urn:schemas-microsoft-com:mac:vml" xmlns:mo="http://schemas.microsoft.com/office/mac/office/2008/main" xmlns="">
+                              <a14:hiddenFill xmlns="" xmlns:mo="http://schemas.microsoft.com/office/mac/office/2008/main" xmlns:mv="urn:schemas-microsoft-com:mac:vml" xmlns:o="urn:schemas-microsoft-com:office:office" xmlns:v="urn:schemas-microsoft-com:vml" xmlns:w10="urn:schemas-microsoft-com:office:word" xmlns:w="http://schemas.openxmlformats.org/wordprocessingml/2006/main" xmlns:a14="http://schemas.microsoft.com/office/drawing/2010/main">
                                 <a:solidFill>
                                   <a:srgbClr val="FFFFFF"/>
                                 </a:solidFill>
@@ -468,17 +468,8 @@
           <w:rFonts w:cs="Arial"/>
           <w:szCs w:val="22"/>
         </w:rPr>
-        <w:t xml:space="preserve">February </w:t>
+        <w:t>April 28</w:t>
       </w:r>
-      <w:r>
-        <w:rPr>
-          <w:rFonts w:cs="Arial"/>
-          <w:szCs w:val="22"/>
-        </w:rPr>
-        <w:t>24</w:t>
-      </w:r>
-      <w:bookmarkStart w:id="0" w:name="_GoBack"/>
-      <w:bookmarkEnd w:id="0"/>
       <w:r>
         <w:rPr>
           <w:rFonts w:cs="Arial"/>
@@ -558,14 +549,7 @@
           <w:rFonts w:cs="Arial"/>
           <w:szCs w:val="22"/>
         </w:rPr>
-        <w:t xml:space="preserve">My colleagues and </w:t>
-      </w:r>
-      <w:r>
-        <w:rPr>
-          <w:rFonts w:cs="Arial"/>
-          <w:szCs w:val="22"/>
-        </w:rPr>
-        <w:t>I</w:t>
+        <w:t>My colleagues and I</w:t>
       </w:r>
       <w:r>
         <w:rPr>
@@ -579,35 +563,14 @@
           <w:rFonts w:cs="Arial"/>
           <w:szCs w:val="22"/>
         </w:rPr>
-        <w:t xml:space="preserve">are </w:t>
+        <w:t xml:space="preserve">were heartened by the positive </w:t>
       </w:r>
       <w:r>
         <w:rPr>
           <w:rFonts w:cs="Arial"/>
           <w:szCs w:val="22"/>
         </w:rPr>
-        <w:t xml:space="preserve">happy to </w:t>
-      </w:r>
-      <w:r>
-        <w:rPr>
-          <w:rFonts w:cs="Arial"/>
-          <w:szCs w:val="22"/>
-        </w:rPr>
-        <w:t>re</w:t>
-      </w:r>
-      <w:r>
-        <w:rPr>
-          <w:rFonts w:cs="Arial"/>
-          <w:szCs w:val="22"/>
-        </w:rPr>
-        <w:t xml:space="preserve">submit </w:t>
-      </w:r>
-      <w:r>
-        <w:rPr>
-          <w:rFonts w:cs="Arial"/>
-          <w:szCs w:val="22"/>
-        </w:rPr>
-        <w:t xml:space="preserve">our </w:t>
+        <w:t xml:space="preserve">feedback we received on our previous submission of our </w:t>
       </w:r>
       <w:r>
         <w:rPr>
@@ -630,41 +593,6 @@
           <w:rFonts w:cs="Arial"/>
           <w:szCs w:val="22"/>
         </w:rPr>
-        <w:t>,</w:t>
-      </w:r>
-      <w:r>
-        <w:rPr>
-          <w:rFonts w:cs="Arial"/>
-          <w:szCs w:val="22"/>
-        </w:rPr>
-        <w:t xml:space="preserve"> for your consideration</w:t>
-      </w:r>
-      <w:r>
-        <w:rPr>
-          <w:rFonts w:cs="Arial"/>
-          <w:szCs w:val="22"/>
-        </w:rPr>
-        <w:t xml:space="preserve">. This is submitted as </w:t>
-      </w:r>
-      <w:r>
-        <w:rPr>
-          <w:rFonts w:cs="Arial"/>
-          <w:szCs w:val="22"/>
-        </w:rPr>
-        <w:t xml:space="preserve">a </w:t>
-      </w:r>
-      <w:r>
-        <w:rPr>
-          <w:rFonts w:cs="Arial"/>
-          <w:szCs w:val="22"/>
-        </w:rPr>
-        <w:t>Research Article</w:t>
-      </w:r>
-      <w:r>
-        <w:rPr>
-          <w:rFonts w:cs="Arial"/>
-          <w:szCs w:val="22"/>
-        </w:rPr>
         <w:t xml:space="preserve">. </w:t>
       </w:r>
       <w:r>
@@ -672,136 +600,14 @@
           <w:rFonts w:cs="Arial"/>
           <w:szCs w:val="22"/>
         </w:rPr>
-        <w:t>Our intention with this manuscript is to communicate to the research community how to apply machine learning methods reproducibly and reliably to microbiome data.</w:t>
-      </w:r>
-    </w:p>
-    <w:p>
-      <w:pPr>
-        <w:rPr>
-          <w:rFonts w:cs="Arial"/>
-          <w:szCs w:val="22"/>
-        </w:rPr>
-      </w:pPr>
-    </w:p>
-    <w:p>
-      <w:pPr>
-        <w:rPr>
-          <w:rFonts w:cs="Arial"/>
-          <w:szCs w:val="22"/>
-        </w:rPr>
-      </w:pPr>
-      <w:r>
-        <w:rPr>
-          <w:rFonts w:cs="Arial"/>
-          <w:szCs w:val="22"/>
-        </w:rPr>
-        <w:t xml:space="preserve">As you are aware, machine learning is a new and emerging area within microbiology and the broader society. With the adoption of any new techniques it is common to see practices that overestimate the value of the technique. Our manuscript describes a number of common pitfalls and solutions. Throughout the manuscript we use a clinically important dataset of 16S rRNA gene sequence collections obtained from 490 stool samples where the donors either had normal colons or screen relevant </w:t>
-      </w:r>
-      <w:proofErr w:type="spellStart"/>
-      <w:r>
-        <w:rPr>
-          <w:rFonts w:cs="Arial"/>
-          <w:szCs w:val="22"/>
-        </w:rPr>
-        <w:t>neoplasias</w:t>
-      </w:r>
-      <w:proofErr w:type="spellEnd"/>
-      <w:r>
-        <w:rPr>
-          <w:rFonts w:cs="Arial"/>
-          <w:szCs w:val="22"/>
-        </w:rPr>
-        <w:t xml:space="preserve">. To facilitate our </w:t>
+        <w:t>We have addressed the comments from the reviewer and are confident that the manuscript is ready for its final review</w:t>
       </w:r>
       <w:r>
         <w:rPr>
           <w:rFonts w:cs="Arial"/>
           <w:szCs w:val="22"/>
         </w:rPr>
-        <w:t>analysis,</w:t>
-      </w:r>
-      <w:r>
-        <w:rPr>
-          <w:rFonts w:cs="Arial"/>
-          <w:szCs w:val="22"/>
-        </w:rPr>
-        <w:t xml:space="preserve"> we created an open-source and reproducible machine learning pipeline to predict the presence of </w:t>
-      </w:r>
-      <w:proofErr w:type="spellStart"/>
-      <w:r>
-        <w:rPr>
-          <w:rFonts w:cs="Arial"/>
-          <w:szCs w:val="22"/>
-        </w:rPr>
-        <w:t>neoplasias</w:t>
-      </w:r>
-      <w:proofErr w:type="spellEnd"/>
-      <w:r>
-        <w:rPr>
-          <w:rFonts w:cs="Arial"/>
-          <w:szCs w:val="22"/>
-        </w:rPr>
-        <w:t xml:space="preserve"> using the relative abundance of bacterial populations. We showcase how to this pipeline can be used for this type of classification problem using seven different machine learning algorithms.</w:t>
-      </w:r>
-    </w:p>
-    <w:p>
-      <w:pPr>
-        <w:rPr>
-          <w:rFonts w:cs="Arial"/>
-          <w:szCs w:val="22"/>
-        </w:rPr>
-      </w:pPr>
-    </w:p>
-    <w:p>
-      <w:pPr>
-        <w:rPr>
-          <w:rFonts w:cs="Arial"/>
-          <w:szCs w:val="22"/>
-        </w:rPr>
-      </w:pPr>
-      <w:r>
-        <w:rPr>
-          <w:rFonts w:cs="Arial"/>
-          <w:szCs w:val="22"/>
-        </w:rPr>
-        <w:t xml:space="preserve">We presented these results at the 2019 Microbe and received considerable interest from researchers across the microbial ecology community. </w:t>
-      </w:r>
-      <w:r>
-        <w:rPr>
-          <w:rFonts w:cs="Arial"/>
-          <w:szCs w:val="22"/>
-        </w:rPr>
-        <w:t xml:space="preserve">The manuscript </w:t>
-      </w:r>
-      <w:r>
-        <w:rPr>
-          <w:rFonts w:cs="Arial"/>
-          <w:szCs w:val="22"/>
-        </w:rPr>
-        <w:t>was previously</w:t>
-      </w:r>
-      <w:r>
-        <w:rPr>
-          <w:rFonts w:cs="Arial"/>
-          <w:szCs w:val="22"/>
-        </w:rPr>
-        <w:t xml:space="preserve"> submitted to </w:t>
-      </w:r>
-      <w:proofErr w:type="spellStart"/>
-      <w:r>
-        <w:rPr>
-          <w:rFonts w:cs="Arial"/>
-          <w:szCs w:val="22"/>
-        </w:rPr>
-        <w:t>bioRxiv</w:t>
-      </w:r>
-      <w:proofErr w:type="spellEnd"/>
-      <w:r>
-        <w:rPr>
-          <w:rFonts w:cs="Arial"/>
-          <w:szCs w:val="22"/>
-        </w:rPr>
-        <w:t xml:space="preserve"> as a preprint.</w:t>
+        <w:t>.</w:t>
       </w:r>
     </w:p>
     <w:p>
@@ -918,7 +724,7 @@
 </file>
 
 <file path=word/numbering.xml><?xml version="1.0" encoding="utf-8"?>
-<w:numbering xmlns:wpc="http://schemas.microsoft.com/office/word/2010/wordprocessingCanvas" xmlns:cx="http://schemas.microsoft.com/office/drawing/2014/chartex" xmlns:cx1="http://schemas.microsoft.com/office/drawing/2015/9/8/chartex" xmlns:cx2="http://schemas.microsoft.com/office/drawing/2015/10/21/chartex" xmlns:cx3="http://schemas.microsoft.com/office/drawing/2016/5/9/chartex" xmlns:cx4="http://schemas.microsoft.com/office/drawing/2016/5/10/chartex" xmlns:cx5="http://schemas.microsoft.com/office/drawing/2016/5/11/chartex" xmlns:cx6="http://schemas.microsoft.com/office/drawing/2016/5/12/chartex" xmlns:cx7="http://schemas.microsoft.com/office/drawing/2016/5/13/chartex" xmlns:cx8="http://schemas.microsoft.com/office/drawing/2016/5/14/chartex" xmlns:mc="http://schemas.openxmlformats.org/markup-compatibility/2006" xmlns:aink="http://schemas.microsoft.com/office/drawing/2016/ink" xmlns:am3d="http://schemas.microsoft.com/office/drawing/2017/model3d" xmlns:o="urn:schemas-microsoft-com:office:office" xmlns:r="http://schemas.openxmlformats.org/officeDocument/2006/relationships" xmlns:m="http://schemas.openxmlformats.org/officeDocument/2006/math" xmlns:v="urn:schemas-microsoft-com:vml" xmlns:wp14="http://schemas.microsoft.com/office/word/2010/wordprocessingDrawing" xmlns:wp="http://schemas.openxmlformats.org/drawingml/2006/wordprocessingDrawing" xmlns:w10="urn:schemas-microsoft-com:office:word" xmlns:w="http://schemas.openxmlformats.org/wordprocessingml/2006/main" xmlns:w14="http://schemas.microsoft.com/office/word/2010/wordml" xmlns:w15="http://schemas.microsoft.com/office/word/2012/wordml" xmlns:w16cid="http://schemas.microsoft.com/office/word/2016/wordml/cid" xmlns:w16se="http://schemas.microsoft.com/office/word/2015/wordml/symex" xmlns:wpg="http://schemas.microsoft.com/office/word/2010/wordprocessingGroup" xmlns:wpi="http://schemas.microsoft.com/office/word/2010/wordprocessingInk" xmlns:wne="http://schemas.microsoft.com/office/word/2006/wordml" xmlns:wps="http://schemas.microsoft.com/office/word/2010/wordprocessingShape" mc:Ignorable="w14 w15 w16se w16cid wp14">
+<w:numbering xmlns:wpc="http://schemas.microsoft.com/office/word/2010/wordprocessingCanvas" xmlns:cx="http://schemas.microsoft.com/office/drawing/2014/chartex" xmlns:cx1="http://schemas.microsoft.com/office/drawing/2015/9/8/chartex" xmlns:cx2="http://schemas.microsoft.com/office/drawing/2015/10/21/chartex" xmlns:cx3="http://schemas.microsoft.com/office/drawing/2016/5/9/chartex" xmlns:cx4="http://schemas.microsoft.com/office/drawing/2016/5/10/chartex" xmlns:cx5="http://schemas.microsoft.com/office/drawing/2016/5/11/chartex" xmlns:cx6="http://schemas.microsoft.com/office/drawing/2016/5/12/chartex" xmlns:cx7="http://schemas.microsoft.com/office/drawing/2016/5/13/chartex" xmlns:cx8="http://schemas.microsoft.com/office/drawing/2016/5/14/chartex" xmlns:mc="http://schemas.openxmlformats.org/markup-compatibility/2006" xmlns:aink="http://schemas.microsoft.com/office/drawing/2016/ink" xmlns:am3d="http://schemas.microsoft.com/office/drawing/2017/model3d" xmlns:o="urn:schemas-microsoft-com:office:office" xmlns:r="http://schemas.openxmlformats.org/officeDocument/2006/relationships" xmlns:m="http://schemas.openxmlformats.org/officeDocument/2006/math" xmlns:v="urn:schemas-microsoft-com:vml" xmlns:wp14="http://schemas.microsoft.com/office/word/2010/wordprocessingDrawing" xmlns:wp="http://schemas.openxmlformats.org/drawingml/2006/wordprocessingDrawing" xmlns:w10="urn:schemas-microsoft-com:office:word" xmlns:w="http://schemas.openxmlformats.org/wordprocessingml/2006/main" xmlns:w14="http://schemas.microsoft.com/office/word/2010/wordml" xmlns:w15="http://schemas.microsoft.com/office/word/2012/wordml" xmlns:w16cex="http://schemas.microsoft.com/office/word/2018/wordml/cex" xmlns:w16cid="http://schemas.microsoft.com/office/word/2016/wordml/cid" xmlns:w16="http://schemas.microsoft.com/office/word/2018/wordml" xmlns:w16se="http://schemas.microsoft.com/office/word/2015/wordml/symex" xmlns:wpg="http://schemas.microsoft.com/office/word/2010/wordprocessingGroup" xmlns:wpi="http://schemas.microsoft.com/office/word/2010/wordprocessingInk" xmlns:wne="http://schemas.microsoft.com/office/word/2006/wordml" xmlns:wps="http://schemas.microsoft.com/office/word/2010/wordprocessingShape" mc:Ignorable="w14 w15 w16se w16cid w16 w16cex wp14">
   <w:abstractNum w:abstractNumId="0" w15:restartNumberingAfterBreak="0">
     <w:nsid w:val="0598412B"/>
     <w:multiLevelType w:val="hybridMultilevel"/>
@@ -2119,7 +1925,7 @@
 </file>
 
 <file path=word/styles.xml><?xml version="1.0" encoding="utf-8"?>
-<w:styles xmlns:mc="http://schemas.openxmlformats.org/markup-compatibility/2006" xmlns:r="http://schemas.openxmlformats.org/officeDocument/2006/relationships" xmlns:w="http://schemas.openxmlformats.org/wordprocessingml/2006/main" xmlns:w14="http://schemas.microsoft.com/office/word/2010/wordml" xmlns:w15="http://schemas.microsoft.com/office/word/2012/wordml" xmlns:w16cid="http://schemas.microsoft.com/office/word/2016/wordml/cid" xmlns:w16se="http://schemas.microsoft.com/office/word/2015/wordml/symex" mc:Ignorable="w14 w15 w16se w16cid">
+<w:styles xmlns:mc="http://schemas.openxmlformats.org/markup-compatibility/2006" xmlns:r="http://schemas.openxmlformats.org/officeDocument/2006/relationships" xmlns:w="http://schemas.openxmlformats.org/wordprocessingml/2006/main" xmlns:w14="http://schemas.microsoft.com/office/word/2010/wordml" xmlns:w15="http://schemas.microsoft.com/office/word/2012/wordml" xmlns:w16cex="http://schemas.microsoft.com/office/word/2018/wordml/cex" xmlns:w16cid="http://schemas.microsoft.com/office/word/2016/wordml/cid" xmlns:w16="http://schemas.microsoft.com/office/word/2018/wordml" xmlns:w16se="http://schemas.microsoft.com/office/word/2015/wordml/symex" mc:Ignorable="w14 w15 w16se w16cid w16 w16cex">
   <w:docDefaults>
     <w:rPrDefault>
       <w:rPr>

</xml_diff>